<commit_message>
Added final versions of report 	modified:   quash_report.docx 	new file:   quash_report.pdf
</commit_message>
<xml_diff>
--- a/quash_report.docx
+++ b/quash_report.docx
@@ -6,200 +6,790 @@
       <w:pPr>
         <w:pStyle w:val="Heading1"/>
         <w:spacing w:before="0"/>
-      </w:pPr>
-      <w:r>
+        <w:rPr>
+          <w:rFonts w:ascii="Arial" w:hAnsi="Arial" w:cs="Arial"/>
+        </w:rPr>
+      </w:pPr>
+      <w:r>
+        <w:rPr>
+          <w:rFonts w:ascii="Arial" w:hAnsi="Arial" w:cs="Arial"/>
+        </w:rPr>
         <w:t>Overview</w:t>
       </w:r>
     </w:p>
     <w:p>
       <w:pPr>
         <w:ind w:firstLine="720"/>
-      </w:pPr>
-      <w:r>
+        <w:rPr>
+          <w:rFonts w:ascii="Arial" w:hAnsi="Arial" w:cs="Arial"/>
+        </w:rPr>
+      </w:pPr>
+      <w:r>
+        <w:rPr>
+          <w:rFonts w:ascii="Arial" w:hAnsi="Arial" w:cs="Arial"/>
+        </w:rPr>
         <w:t xml:space="preserve">The general architecture of the quash mirrors many other parsing systems. A rudimentary parser will attempt to parse the inbound </w:t>
       </w:r>
       <w:r>
+        <w:rPr>
+          <w:rFonts w:ascii="Arial" w:hAnsi="Arial" w:cs="Arial"/>
+        </w:rPr>
         <w:t>string (</w:t>
       </w:r>
       <w:r>
+        <w:rPr>
+          <w:rFonts w:ascii="Arial" w:hAnsi="Arial" w:cs="Arial"/>
+        </w:rPr>
         <w:t>be it from terminal or a file) and attempt to create a data structure containing a list of commands to execute and everything that is needed to do so for each command.</w:t>
       </w:r>
       <w:r>
-        <w:t xml:space="preserve"> The arguments and environment become self-contained, making execution trivial.</w:t>
-      </w:r>
-      <w:r>
-        <w:t xml:space="preserve"> The parse makes extensive use of the built-on tokenizer to build structures as necessary.</w:t>
-      </w:r>
-      <w:r>
-        <w:t xml:space="preserve"> The tokenizer parses on pipes, spaces, new lines and redirects as necessary.</w:t>
-      </w:r>
-      <w:r>
-        <w:t xml:space="preserve"> Everything is copied to temporary buffers to avoid overwriting data. Static sizes are used wherever possible to minimize the chances of memory leaks.</w:t>
-      </w:r>
-      <w:r>
-        <w:t xml:space="preserve">  Each possible combination of commands (pipes, redirects, etc.) has its own function dedicated to handling it.  </w:t>
-      </w:r>
-      <w:r>
-        <w:t xml:space="preserve">For example, the basic command with </w:t>
-      </w:r>
-      <w:r>
-        <w:t>arguments</w:t>
-      </w:r>
-      <w:r>
-        <w:t xml:space="preserve"> has a command that handles nothing else. The system call </w:t>
-      </w:r>
-      <w:proofErr w:type="spellStart"/>
-      <w:r>
-        <w:t>execvpe</w:t>
-      </w:r>
-      <w:proofErr w:type="spellEnd"/>
-      <w:r>
-        <w:t xml:space="preserve"> is used because it handles searching the PATH for the executable </w:t>
-      </w:r>
-      <w:r>
-        <w:t>automatically,</w:t>
-      </w:r>
-      <w:r>
-        <w:t xml:space="preserve"> handling absolute paths and inheriting the environment in one call.</w:t>
-      </w:r>
-      <w:r>
+        <w:rPr>
+          <w:rFonts w:ascii="Arial" w:hAnsi="Arial" w:cs="Arial"/>
+        </w:rPr>
+        <w:t xml:space="preserve"> The arguments and environment become self-contained, making execution </w:t>
+      </w:r>
+      <w:r>
+        <w:rPr>
+          <w:rFonts w:ascii="Arial" w:hAnsi="Arial" w:cs="Arial"/>
+        </w:rPr>
+        <w:t>and job management trivial</w:t>
+      </w:r>
+      <w:r>
+        <w:rPr>
+          <w:rFonts w:ascii="Arial" w:hAnsi="Arial" w:cs="Arial"/>
+        </w:rPr>
+        <w:t>.</w:t>
+      </w:r>
+      <w:r>
+        <w:rPr>
+          <w:rFonts w:ascii="Arial" w:hAnsi="Arial" w:cs="Arial"/>
+        </w:rPr>
         <w:t xml:space="preserve"> </w:t>
       </w:r>
       <w:r>
-        <w:t>Background</w:t>
-      </w:r>
-      <w:r>
-        <w:t xml:space="preserve"> calling is handled by determining </w:t>
-      </w:r>
-      <w:r>
-        <w:t>whether</w:t>
-      </w:r>
-      <w:r>
-        <w:t xml:space="preserve"> or not to wait for the process in question to finish executing before continuing running the shell.</w:t>
+        <w:rPr>
+          <w:rFonts w:ascii="Arial" w:hAnsi="Arial" w:cs="Arial"/>
+        </w:rPr>
+        <w:t>Initially, we decided to use pure C to complete the project. However, as the project progressed, we realized the nec</w:t>
+      </w:r>
+      <w:r>
+        <w:rPr>
+          <w:rFonts w:ascii="Arial" w:hAnsi="Arial" w:cs="Arial"/>
+        </w:rPr>
+        <w:t>es</w:t>
+      </w:r>
+      <w:r>
+        <w:rPr>
+          <w:rFonts w:ascii="Arial" w:hAnsi="Arial" w:cs="Arial"/>
+        </w:rPr>
+        <w:t>sity of using C++ and the wide variety of data structures that come integrated into the language.</w:t>
       </w:r>
     </w:p>
     <w:p>
       <w:pPr>
         <w:pStyle w:val="Heading1"/>
         <w:spacing w:before="0"/>
-      </w:pPr>
-      <w:r>
+        <w:rPr>
+          <w:rFonts w:ascii="Arial" w:hAnsi="Arial" w:cs="Arial"/>
+        </w:rPr>
+      </w:pPr>
+      <w:r>
+        <w:rPr>
+          <w:rFonts w:ascii="Arial" w:hAnsi="Arial" w:cs="Arial"/>
+        </w:rPr>
+        <w:t>Execution</w:t>
+      </w:r>
+    </w:p>
+    <w:p>
+      <w:pPr>
+        <w:ind w:firstLine="720"/>
+        <w:rPr>
+          <w:rFonts w:ascii="Arial" w:hAnsi="Arial" w:cs="Arial"/>
+        </w:rPr>
+      </w:pPr>
+      <w:r>
+        <w:rPr>
+          <w:rFonts w:ascii="Arial" w:hAnsi="Arial" w:cs="Arial"/>
+        </w:rPr>
+        <w:t xml:space="preserve">Execution is handled by a simple wrapper around exec. The system call </w:t>
+      </w:r>
+      <w:proofErr w:type="spellStart"/>
+      <w:r>
+        <w:rPr>
+          <w:rFonts w:ascii="Arial" w:hAnsi="Arial" w:cs="Arial"/>
+        </w:rPr>
+        <w:t>execvpe</w:t>
+      </w:r>
+      <w:proofErr w:type="spellEnd"/>
+      <w:r>
+        <w:rPr>
+          <w:rFonts w:ascii="Arial" w:hAnsi="Arial" w:cs="Arial"/>
+        </w:rPr>
+        <w:t xml:space="preserve"> has built-in functionality to search the path if the arguments specified do not have an absolute path, thus eliminating the need to parse the PATH ourselves.</w:t>
+      </w:r>
+      <w:r>
+        <w:rPr>
+          <w:rFonts w:ascii="Arial" w:hAnsi="Arial" w:cs="Arial"/>
+        </w:rPr>
+        <w:t xml:space="preserve"> Before calling execute, a </w:t>
+      </w:r>
+      <w:proofErr w:type="gramStart"/>
+      <w:r>
+        <w:rPr>
+          <w:rFonts w:ascii="Arial" w:hAnsi="Arial" w:cs="Arial"/>
+        </w:rPr>
+        <w:t>fork(</w:t>
+      </w:r>
+      <w:proofErr w:type="gramEnd"/>
+      <w:r>
+        <w:rPr>
+          <w:rFonts w:ascii="Arial" w:hAnsi="Arial" w:cs="Arial"/>
+        </w:rPr>
+        <w:t>) is called to spawn a child process in the usual manner.</w:t>
+      </w:r>
+      <w:r>
+        <w:rPr>
+          <w:rFonts w:ascii="Arial" w:hAnsi="Arial" w:cs="Arial"/>
+        </w:rPr>
+        <w:t xml:space="preserve"> The pipes and redirection are set before the execute function but after the fork.</w:t>
+      </w:r>
+      <w:r>
+        <w:rPr>
+          <w:rFonts w:ascii="Arial" w:hAnsi="Arial" w:cs="Arial"/>
+        </w:rPr>
+        <w:t xml:space="preserve"> The execution command inherits and passes the parents </w:t>
+      </w:r>
+      <w:bookmarkStart w:id="0" w:name="_GoBack"/>
+      <w:bookmarkEnd w:id="0"/>
+      <w:r>
+        <w:rPr>
+          <w:rFonts w:ascii="Arial" w:hAnsi="Arial" w:cs="Arial"/>
+        </w:rPr>
+        <w:t>environment (</w:t>
+      </w:r>
+      <w:r>
+        <w:rPr>
+          <w:rFonts w:ascii="Arial" w:hAnsi="Arial" w:cs="Arial"/>
+        </w:rPr>
+        <w:t xml:space="preserve">also part of the </w:t>
+      </w:r>
+      <w:proofErr w:type="spellStart"/>
+      <w:r>
+        <w:rPr>
+          <w:rFonts w:ascii="Arial" w:hAnsi="Arial" w:cs="Arial"/>
+        </w:rPr>
+        <w:t>execvpe</w:t>
+      </w:r>
+      <w:proofErr w:type="spellEnd"/>
+      <w:r>
+        <w:rPr>
+          <w:rFonts w:ascii="Arial" w:hAnsi="Arial" w:cs="Arial"/>
+        </w:rPr>
+        <w:t xml:space="preserve"> system call).</w:t>
+      </w:r>
+    </w:p>
+    <w:p>
+      <w:pPr>
+        <w:pStyle w:val="Heading1"/>
+        <w:spacing w:before="0"/>
+        <w:rPr>
+          <w:rFonts w:ascii="Arial" w:hAnsi="Arial" w:cs="Arial"/>
+        </w:rPr>
+      </w:pPr>
+      <w:r>
+        <w:rPr>
+          <w:rFonts w:ascii="Arial" w:hAnsi="Arial" w:cs="Arial"/>
+        </w:rPr>
         <w:t>Built-In Commands</w:t>
       </w:r>
     </w:p>
     <w:p>
-      <w:r>
+      <w:pPr>
+        <w:rPr>
+          <w:rFonts w:ascii="Arial" w:hAnsi="Arial" w:cs="Arial"/>
+        </w:rPr>
+      </w:pPr>
+      <w:r>
+        <w:rPr>
+          <w:rFonts w:ascii="Arial" w:hAnsi="Arial" w:cs="Arial"/>
+        </w:rPr>
         <w:tab/>
         <w:t xml:space="preserve">Built in commands are handled simply by intercepting the parser before it can handle any other characters. For </w:t>
       </w:r>
       <w:r>
+        <w:rPr>
+          <w:rFonts w:ascii="Arial" w:hAnsi="Arial" w:cs="Arial"/>
+        </w:rPr>
         <w:t>example,</w:t>
       </w:r>
       <w:r>
+        <w:rPr>
+          <w:rFonts w:ascii="Arial" w:hAnsi="Arial" w:cs="Arial"/>
+        </w:rPr>
         <w:t xml:space="preserve"> if the line buffer has “exit” the shell will return 0 and exit on the spot.  For changing </w:t>
       </w:r>
       <w:r>
+        <w:rPr>
+          <w:rFonts w:ascii="Arial" w:hAnsi="Arial" w:cs="Arial"/>
+        </w:rPr>
         <w:t>directories</w:t>
       </w:r>
       <w:r>
+        <w:rPr>
+          <w:rFonts w:ascii="Arial" w:hAnsi="Arial" w:cs="Arial"/>
+        </w:rPr>
         <w:t xml:space="preserve">, a function </w:t>
       </w:r>
       <w:proofErr w:type="spellStart"/>
       <w:r>
+        <w:rPr>
+          <w:rFonts w:ascii="Arial" w:hAnsi="Arial" w:cs="Arial"/>
+        </w:rPr>
         <w:t>change_dir</w:t>
       </w:r>
       <w:proofErr w:type="spellEnd"/>
       <w:r>
+        <w:rPr>
+          <w:rFonts w:ascii="Arial" w:hAnsi="Arial" w:cs="Arial"/>
+        </w:rPr>
         <w:t xml:space="preserve"> is called and is given the current line buffer.  It then determines what </w:t>
       </w:r>
       <w:r>
+        <w:rPr>
+          <w:rFonts w:ascii="Arial" w:hAnsi="Arial" w:cs="Arial"/>
+        </w:rPr>
         <w:t>arguments (</w:t>
       </w:r>
       <w:r>
+        <w:rPr>
+          <w:rFonts w:ascii="Arial" w:hAnsi="Arial" w:cs="Arial"/>
+        </w:rPr>
         <w:t>if any) are present</w:t>
       </w:r>
       <w:r>
+        <w:rPr>
+          <w:rFonts w:ascii="Arial" w:hAnsi="Arial" w:cs="Arial"/>
+        </w:rPr>
         <w:t xml:space="preserve">, builds a final path and then </w:t>
       </w:r>
       <w:r>
+        <w:rPr>
+          <w:rFonts w:ascii="Arial" w:hAnsi="Arial" w:cs="Arial"/>
+        </w:rPr>
         <w:t xml:space="preserve">issues a </w:t>
       </w:r>
       <w:proofErr w:type="spellStart"/>
       <w:r>
+        <w:rPr>
+          <w:rFonts w:ascii="Arial" w:hAnsi="Arial" w:cs="Arial"/>
+        </w:rPr>
         <w:t>chdir</w:t>
       </w:r>
       <w:proofErr w:type="spellEnd"/>
       <w:r>
-        <w:t xml:space="preserve"> system call. </w:t>
+        <w:rPr>
+          <w:rFonts w:ascii="Arial" w:hAnsi="Arial" w:cs="Arial"/>
+        </w:rPr>
+        <w:t xml:space="preserve"> system call.</w:t>
+      </w:r>
+      <w:r>
+        <w:rPr>
+          <w:rFonts w:ascii="Arial" w:hAnsi="Arial" w:cs="Arial"/>
+        </w:rPr>
+        <w:t xml:space="preserve"> </w:t>
+      </w:r>
+      <w:r>
+        <w:rPr>
+          <w:rFonts w:ascii="Arial" w:hAnsi="Arial" w:cs="Arial"/>
+        </w:rPr>
+        <w:t xml:space="preserve"> </w:t>
+      </w:r>
+      <w:r>
+        <w:rPr>
+          <w:rFonts w:ascii="Arial" w:hAnsi="Arial" w:cs="Arial"/>
+        </w:rPr>
+        <w:t xml:space="preserve"> The HOME and PATH Enviro</w:t>
+      </w:r>
+      <w:r>
+        <w:rPr>
+          <w:rFonts w:ascii="Arial" w:hAnsi="Arial" w:cs="Arial"/>
+        </w:rPr>
+        <w:t>n</w:t>
+      </w:r>
+      <w:r>
+        <w:rPr>
+          <w:rFonts w:ascii="Arial" w:hAnsi="Arial" w:cs="Arial"/>
+        </w:rPr>
+        <w:t>ment variables can be changed by using SET. The parser will then attempt to discern what variable is being changed and perform the nec</w:t>
+      </w:r>
+      <w:r>
+        <w:rPr>
+          <w:rFonts w:ascii="Arial" w:hAnsi="Arial" w:cs="Arial"/>
+        </w:rPr>
+        <w:t>es</w:t>
+      </w:r>
+      <w:r>
+        <w:rPr>
+          <w:rFonts w:ascii="Arial" w:hAnsi="Arial" w:cs="Arial"/>
+        </w:rPr>
+        <w:t>sary system call.</w:t>
       </w:r>
     </w:p>
     <w:p>
       <w:pPr>
         <w:pStyle w:val="Heading1"/>
-        <w:spacing w:before="0" w:line="240" w:lineRule="auto"/>
-      </w:pPr>
-      <w:r>
+        <w:spacing w:before="0"/>
+        <w:rPr>
+          <w:rFonts w:ascii="Arial" w:hAnsi="Arial" w:cs="Arial"/>
+        </w:rPr>
+      </w:pPr>
+      <w:r>
+        <w:rPr>
+          <w:rFonts w:ascii="Arial" w:hAnsi="Arial" w:cs="Arial"/>
+        </w:rPr>
         <w:t>Jobs</w:t>
       </w:r>
     </w:p>
     <w:p>
-      <w:r>
+      <w:pPr>
+        <w:rPr>
+          <w:rFonts w:ascii="Arial" w:hAnsi="Arial" w:cs="Arial"/>
+        </w:rPr>
+      </w:pPr>
+      <w:r>
+        <w:rPr>
+          <w:rFonts w:ascii="Arial" w:hAnsi="Arial" w:cs="Arial"/>
+        </w:rPr>
         <w:tab/>
-        <w:t>Job handling is implemented in a very rudimentary fashion. When a command is issued to the background</w:t>
-      </w:r>
-      <w:r>
-        <w:t>, the</w:t>
-      </w:r>
-      <w:r>
-        <w:t xml:space="preserve"> function handling that command will write to a global array containing job information. </w:t>
-      </w:r>
-      <w:r>
+        <w:t>Job handling is implemented in a very rudimentary fashion.</w:t>
+      </w:r>
+      <w:r>
+        <w:rPr>
+          <w:rFonts w:ascii="Arial" w:hAnsi="Arial" w:cs="Arial"/>
+        </w:rPr>
+        <w:t xml:space="preserve"> A vector containing the instances of job classes is maintained throughout the execution of the shell.</w:t>
+      </w:r>
+      <w:r>
+        <w:rPr>
+          <w:rFonts w:ascii="Arial" w:hAnsi="Arial" w:cs="Arial"/>
+        </w:rPr>
+        <w:t xml:space="preserve"> When a child completes,</w:t>
+      </w:r>
+      <w:r>
+        <w:rPr>
+          <w:rFonts w:ascii="Arial" w:hAnsi="Arial" w:cs="Arial"/>
+        </w:rPr>
+        <w:t xml:space="preserve"> the job listener will fire </w:t>
+      </w:r>
+      <w:proofErr w:type="spellStart"/>
+      <w:r>
+        <w:rPr>
+          <w:rFonts w:ascii="Arial" w:hAnsi="Arial" w:cs="Arial"/>
+        </w:rPr>
+        <w:t>sigchld_int</w:t>
+      </w:r>
+      <w:proofErr w:type="spellEnd"/>
+      <w:r>
+        <w:rPr>
+          <w:rFonts w:ascii="Arial" w:hAnsi="Arial" w:cs="Arial"/>
+        </w:rPr>
+        <w:t xml:space="preserve"> which will in turn, remove the job from the job list and notify the user.</w:t>
+      </w:r>
+      <w:r>
+        <w:rPr>
+          <w:rFonts w:ascii="Arial" w:hAnsi="Arial" w:cs="Arial"/>
+        </w:rPr>
+        <w:t xml:space="preserve"> A </w:t>
+      </w:r>
+      <w:proofErr w:type="spellStart"/>
+      <w:r>
+        <w:rPr>
+          <w:rFonts w:ascii="Arial" w:hAnsi="Arial" w:cs="Arial"/>
+        </w:rPr>
+        <w:t>struct</w:t>
+      </w:r>
+      <w:proofErr w:type="spellEnd"/>
+      <w:r>
+        <w:rPr>
+          <w:rFonts w:ascii="Arial" w:hAnsi="Arial" w:cs="Arial"/>
+        </w:rPr>
+        <w:t xml:space="preserve"> called </w:t>
+      </w:r>
+      <w:proofErr w:type="spellStart"/>
+      <w:r>
+        <w:rPr>
+          <w:rFonts w:ascii="Arial" w:hAnsi="Arial" w:cs="Arial"/>
+        </w:rPr>
+        <w:t>sigaction</w:t>
+      </w:r>
+      <w:proofErr w:type="spellEnd"/>
+      <w:r>
+        <w:rPr>
+          <w:rFonts w:ascii="Arial" w:hAnsi="Arial" w:cs="Arial"/>
+        </w:rPr>
+        <w:t xml:space="preserve"> dictates what happens on what signal. Every</w:t>
+      </w:r>
+      <w:r>
+        <w:rPr>
+          <w:rFonts w:ascii="Arial" w:hAnsi="Arial" w:cs="Arial"/>
+        </w:rPr>
         <w:t xml:space="preserve"> </w:t>
       </w:r>
+      <w:r>
+        <w:rPr>
+          <w:rFonts w:ascii="Arial" w:hAnsi="Arial" w:cs="Arial"/>
+        </w:rPr>
+        <w:t xml:space="preserve">time a new background object is created, it adds a corresponding </w:t>
+      </w:r>
+      <w:proofErr w:type="spellStart"/>
+      <w:r>
+        <w:rPr>
+          <w:rFonts w:ascii="Arial" w:hAnsi="Arial" w:cs="Arial"/>
+        </w:rPr>
+        <w:t>JobObj</w:t>
+      </w:r>
+      <w:proofErr w:type="spellEnd"/>
+      <w:r>
+        <w:rPr>
+          <w:rFonts w:ascii="Arial" w:hAnsi="Arial" w:cs="Arial"/>
+        </w:rPr>
+        <w:t xml:space="preserve"> entry to the main job vector.</w:t>
+      </w:r>
+    </w:p>
+    <w:p>
+      <w:pPr>
+        <w:pStyle w:val="Heading1"/>
+        <w:spacing w:before="0"/>
+        <w:rPr>
+          <w:rFonts w:ascii="Arial" w:hAnsi="Arial" w:cs="Arial"/>
+        </w:rPr>
+      </w:pPr>
+      <w:r>
+        <w:rPr>
+          <w:rFonts w:ascii="Arial" w:hAnsi="Arial" w:cs="Arial"/>
+        </w:rPr>
+        <w:t>Pipes and Redirects</w:t>
+      </w:r>
+    </w:p>
+    <w:p>
+      <w:pPr>
+        <w:ind w:firstLine="720"/>
+        <w:rPr>
+          <w:rFonts w:ascii="Arial" w:hAnsi="Arial" w:cs="Arial"/>
+        </w:rPr>
+      </w:pPr>
+      <w:r>
+        <w:rPr>
+          <w:rFonts w:ascii="Arial" w:hAnsi="Arial" w:cs="Arial"/>
+        </w:rPr>
+        <w:t>Pipes and redirects are handled as standard files</w:t>
+      </w:r>
+      <w:r>
+        <w:rPr>
+          <w:rFonts w:ascii="Arial" w:hAnsi="Arial" w:cs="Arial"/>
+        </w:rPr>
+        <w:t xml:space="preserve">. </w:t>
+      </w:r>
       <w:proofErr w:type="gramStart"/>
       <w:r>
-        <w:t>When a process</w:t>
-      </w:r>
-      <w:r>
-        <w:t xml:space="preserve"> is</w:t>
-      </w:r>
-      <w:r>
+        <w:rPr>
+          <w:rFonts w:ascii="Arial" w:hAnsi="Arial" w:cs="Arial"/>
+        </w:rPr>
+        <w:t>As the executor loops over the vector of commands</w:t>
+      </w:r>
+      <w:r>
+        <w:rPr>
+          <w:rFonts w:ascii="Arial" w:hAnsi="Arial" w:cs="Arial"/>
+        </w:rPr>
+        <w:t>.</w:t>
+      </w:r>
+      <w:proofErr w:type="gramEnd"/>
+      <w:r>
+        <w:rPr>
+          <w:rFonts w:ascii="Arial" w:hAnsi="Arial" w:cs="Arial"/>
+        </w:rPr>
+        <w:t xml:space="preserve"> The loop checks if a command needs to be piped or redirected and takes the appropriate action with pipes and file descriptors depending on where in the list of the commands a given command is. If the command is first, then STDIN must be STDIN and if the command is last its output must be STDOUT unless it is being redirected. Commands in</w:t>
+      </w:r>
+      <w:r>
+        <w:rPr>
+          <w:rFonts w:ascii="Arial" w:hAnsi="Arial" w:cs="Arial"/>
+        </w:rPr>
+        <w:t>-</w:t>
+      </w:r>
+      <w:r>
+        <w:rPr>
+          <w:rFonts w:ascii="Arial" w:hAnsi="Arial" w:cs="Arial"/>
+        </w:rPr>
+        <w:t xml:space="preserve">between the ends have both STDIN and STDOUT </w:t>
+      </w:r>
+      <w:proofErr w:type="gramStart"/>
+      <w:r>
+        <w:rPr>
+          <w:rFonts w:ascii="Arial" w:hAnsi="Arial" w:cs="Arial"/>
+        </w:rPr>
+        <w:t>connect</w:t>
+      </w:r>
+      <w:proofErr w:type="gramEnd"/>
+      <w:r>
+        <w:rPr>
+          <w:rFonts w:ascii="Arial" w:hAnsi="Arial" w:cs="Arial"/>
+        </w:rPr>
+        <w:t xml:space="preserve"> to pipes.</w:t>
+      </w:r>
+      <w:r>
+        <w:rPr>
+          <w:rFonts w:ascii="Arial" w:hAnsi="Arial" w:cs="Arial"/>
+        </w:rPr>
         <w:t xml:space="preserve"> </w:t>
       </w:r>
-      <w:r>
-        <w:t>finished (</w:t>
-      </w:r>
-      <w:r>
-        <w:t xml:space="preserve">as signaled by the </w:t>
+      <w:proofErr w:type="gramStart"/>
+      <w:r>
+        <w:rPr>
+          <w:rFonts w:ascii="Arial" w:hAnsi="Arial" w:cs="Arial"/>
+        </w:rPr>
+        <w:t>On each iteration</w:t>
+      </w:r>
+      <w:proofErr w:type="gramEnd"/>
+      <w:r>
+        <w:rPr>
+          <w:rFonts w:ascii="Arial" w:hAnsi="Arial" w:cs="Arial"/>
+        </w:rPr>
+        <w:t>, a new pipe is created and connected to the appropriate start and ends points.</w:t>
+      </w:r>
+      <w:r>
+        <w:rPr>
+          <w:rFonts w:ascii="Arial" w:hAnsi="Arial" w:cs="Arial"/>
+        </w:rPr>
+        <w:t xml:space="preserve"> If the output is being redirected, the STDOUT file descriptor is replaced with a descriptor pointing to a regular file.</w:t>
+      </w:r>
+      <w:r>
+        <w:rPr>
+          <w:rFonts w:ascii="Arial" w:hAnsi="Arial" w:cs="Arial"/>
+        </w:rPr>
+        <w:t xml:space="preserve"> </w:t>
+      </w:r>
+      <w:r>
+        <w:rPr>
+          <w:rFonts w:ascii="Arial" w:hAnsi="Arial" w:cs="Arial"/>
+        </w:rPr>
+        <w:lastRenderedPageBreak/>
+        <w:t>The same is true for redirect in, except the STDIN file descriptor is replaced with a file set to read.</w:t>
+      </w:r>
+    </w:p>
+    <w:p>
+      <w:pPr>
+        <w:pStyle w:val="Heading1"/>
+        <w:spacing w:before="0"/>
+        <w:rPr>
+          <w:rFonts w:ascii="Arial" w:hAnsi="Arial" w:cs="Arial"/>
+        </w:rPr>
+      </w:pPr>
+      <w:r>
+        <w:rPr>
+          <w:rFonts w:ascii="Arial" w:hAnsi="Arial" w:cs="Arial"/>
+        </w:rPr>
+        <w:t>Inbound Commands</w:t>
+      </w:r>
+    </w:p>
+    <w:p>
+      <w:pPr>
+        <w:ind w:firstLine="720"/>
+        <w:rPr>
+          <w:rFonts w:ascii="Arial" w:hAnsi="Arial" w:cs="Arial"/>
+        </w:rPr>
+      </w:pPr>
+      <w:r>
+        <w:rPr>
+          <w:rFonts w:ascii="Arial" w:hAnsi="Arial" w:cs="Arial"/>
+        </w:rPr>
+        <w:t>The shell can handle input using two different methods.  The first method is the usual interactive method of asking the user for commands to execute. When this happens, the user and hostname are printed to terminal. The shell also pauses until the user enters input and presses return. The parser begins to read the users input.</w:t>
+      </w:r>
+      <w:r>
+        <w:rPr>
+          <w:rFonts w:ascii="Arial" w:hAnsi="Arial" w:cs="Arial"/>
+        </w:rPr>
+        <w:t xml:space="preserve"> When redirecting a list of commands in, the same thing happens. C++ has facilities built-in to read files line by </w:t>
+      </w:r>
+      <w:proofErr w:type="gramStart"/>
+      <w:r>
+        <w:rPr>
+          <w:rFonts w:ascii="Arial" w:hAnsi="Arial" w:cs="Arial"/>
+        </w:rPr>
+        <w:t>line(</w:t>
+      </w:r>
+      <w:proofErr w:type="gramEnd"/>
+      <w:r>
+        <w:rPr>
+          <w:rFonts w:ascii="Arial" w:hAnsi="Arial" w:cs="Arial"/>
+        </w:rPr>
+        <w:t>in contrast with C).</w:t>
+      </w:r>
+      <w:r>
+        <w:rPr>
+          <w:rFonts w:ascii="Arial" w:hAnsi="Arial" w:cs="Arial"/>
+        </w:rPr>
+        <w:t xml:space="preserve"> Because the list is attached to STDIN, no additional facilities are needed to handle the list of files.</w:t>
+      </w:r>
+      <w:r>
+        <w:rPr>
+          <w:rFonts w:ascii="Arial" w:hAnsi="Arial" w:cs="Arial"/>
+        </w:rPr>
+        <w:t xml:space="preserve"> </w:t>
+      </w:r>
+    </w:p>
+    <w:p>
+      <w:pPr>
+        <w:pStyle w:val="Heading1"/>
+        <w:spacing w:before="0"/>
+        <w:rPr>
+          <w:rFonts w:ascii="Arial" w:hAnsi="Arial" w:cs="Arial"/>
+        </w:rPr>
+      </w:pPr>
+      <w:r>
+        <w:rPr>
+          <w:rFonts w:ascii="Arial" w:hAnsi="Arial" w:cs="Arial"/>
+        </w:rPr>
+        <w:t>Challenges</w:t>
+      </w:r>
+    </w:p>
+    <w:p>
+      <w:pPr>
+        <w:ind w:firstLine="720"/>
+        <w:rPr>
+          <w:rFonts w:ascii="Arial" w:hAnsi="Arial" w:cs="Arial"/>
+        </w:rPr>
+      </w:pPr>
+      <w:r>
+        <w:rPr>
+          <w:rFonts w:ascii="Arial" w:hAnsi="Arial" w:cs="Arial"/>
+        </w:rPr>
+        <w:t xml:space="preserve">The hardest part of the </w:t>
+      </w:r>
+      <w:proofErr w:type="gramStart"/>
+      <w:r>
+        <w:rPr>
+          <w:rFonts w:ascii="Arial" w:hAnsi="Arial" w:cs="Arial"/>
+        </w:rPr>
+        <w:t>lab(</w:t>
+      </w:r>
+      <w:proofErr w:type="gramEnd"/>
+      <w:r>
+        <w:rPr>
+          <w:rFonts w:ascii="Arial" w:hAnsi="Arial" w:cs="Arial"/>
+        </w:rPr>
+        <w:t xml:space="preserve">initially) was not the execution and piping, but the parsing. Originally, we decided to use pure ANSI </w:t>
+      </w:r>
+      <w:proofErr w:type="gramStart"/>
+      <w:r>
+        <w:rPr>
+          <w:rFonts w:ascii="Arial" w:hAnsi="Arial" w:cs="Arial"/>
+        </w:rPr>
+        <w:t>C(</w:t>
+      </w:r>
+      <w:proofErr w:type="gramEnd"/>
+      <w:r>
+        <w:rPr>
+          <w:rFonts w:ascii="Arial" w:hAnsi="Arial" w:cs="Arial"/>
+        </w:rPr>
+        <w:t xml:space="preserve">because we are thought we were too cool for C++). We lost a lot of time trying to write a parser in C. The standard C library does not include any dynamic data structures which resulted in either a) using static allocation or b) making our own data structures. Doing this proved to be an immense waste of time. Ultimately, we decided to use C++. As a result, productivity increased greatly and we able to complete the project. We also used Clang++/LLVM as our compiler of choice during development because </w:t>
+      </w:r>
+      <w:proofErr w:type="gramStart"/>
+      <w:r>
+        <w:rPr>
+          <w:rFonts w:ascii="Arial" w:hAnsi="Arial" w:cs="Arial"/>
+        </w:rPr>
+        <w:t>it(</w:t>
+      </w:r>
+      <w:proofErr w:type="gramEnd"/>
+      <w:r>
+        <w:rPr>
+          <w:rFonts w:ascii="Arial" w:hAnsi="Arial" w:cs="Arial"/>
+        </w:rPr>
+        <w:t xml:space="preserve">unlike </w:t>
       </w:r>
       <w:proofErr w:type="spellStart"/>
       <w:r>
-        <w:t>waitpid</w:t>
+        <w:rPr>
+          <w:rFonts w:ascii="Arial" w:hAnsi="Arial" w:cs="Arial"/>
+        </w:rPr>
+        <w:t>gcc</w:t>
       </w:r>
       <w:proofErr w:type="spellEnd"/>
       <w:r>
-        <w:t xml:space="preserve"> system call)</w:t>
-      </w:r>
-      <w:r>
-        <w:t>.</w:t>
+        <w:rPr>
+          <w:rFonts w:ascii="Arial" w:hAnsi="Arial" w:cs="Arial"/>
+        </w:rPr>
+        <w:t>) has useful and not verbose error messages. We also used several routines from the peren</w:t>
+      </w:r>
+      <w:r>
+        <w:rPr>
+          <w:rFonts w:ascii="Arial" w:hAnsi="Arial" w:cs="Arial"/>
+        </w:rPr>
+        <w:t>n</w:t>
+      </w:r>
+      <w:r>
+        <w:rPr>
+          <w:rFonts w:ascii="Arial" w:hAnsi="Arial" w:cs="Arial"/>
+        </w:rPr>
+        <w:t xml:space="preserve">ially popular Boost C++ </w:t>
+      </w:r>
+      <w:proofErr w:type="gramStart"/>
+      <w:r>
+        <w:rPr>
+          <w:rFonts w:ascii="Arial" w:hAnsi="Arial" w:cs="Arial"/>
+        </w:rPr>
+        <w:t>libraries(</w:t>
       </w:r>
       <w:proofErr w:type="gramEnd"/>
-    </w:p>
-    <w:p>
-      <w:r>
-        <w:t>&lt;Add More Stuff Here&gt;</w:t>
-      </w:r>
-      <w:bookmarkStart w:id="0" w:name="_GoBack"/>
-      <w:bookmarkEnd w:id="0"/>
-    </w:p>
-    <w:p/>
-    <w:p>
-      <w:r>
+      <w:r>
+        <w:rPr>
+          <w:rFonts w:ascii="Arial" w:hAnsi="Arial" w:cs="Arial"/>
+        </w:rPr>
+        <w:t>namely algorithms and assigns). We only used boost for string processing and data structures and not actual execution.</w:t>
+      </w:r>
+      <w:r>
+        <w:rPr>
+          <w:rFonts w:ascii="Arial" w:hAnsi="Arial" w:cs="Arial"/>
+        </w:rPr>
         <w:t xml:space="preserve"> </w:t>
       </w:r>
     </w:p>
-    <w:p/>
+    <w:p>
+      <w:pPr>
+        <w:rPr>
+          <w:rFonts w:ascii="Arial" w:hAnsi="Arial" w:cs="Arial"/>
+        </w:rPr>
+      </w:pPr>
+    </w:p>
+    <w:p>
+      <w:pPr>
+        <w:rPr>
+          <w:rFonts w:ascii="Arial" w:hAnsi="Arial" w:cs="Arial"/>
+        </w:rPr>
+      </w:pPr>
+    </w:p>
+    <w:p>
+      <w:pPr>
+        <w:rPr>
+          <w:rFonts w:ascii="Arial" w:hAnsi="Arial" w:cs="Arial"/>
+        </w:rPr>
+      </w:pPr>
+      <w:r>
+        <w:rPr>
+          <w:rFonts w:ascii="Arial" w:hAnsi="Arial" w:cs="Arial"/>
+        </w:rPr>
+        <w:t xml:space="preserve"> </w:t>
+      </w:r>
+    </w:p>
+    <w:p>
+      <w:pPr>
+        <w:rPr>
+          <w:rFonts w:ascii="Arial" w:hAnsi="Arial" w:cs="Arial"/>
+        </w:rPr>
+      </w:pPr>
+    </w:p>
     <w:sectPr>
+      <w:headerReference w:type="default" r:id="rId7"/>
       <w:pgSz w:w="12240" w:h="15840"/>
       <w:pgMar w:top="1440" w:right="1440" w:bottom="1440" w:left="1440" w:header="720" w:footer="720" w:gutter="0"/>
       <w:cols w:space="720"/>
@@ -207,6 +797,103 @@
     </w:sectPr>
   </w:body>
 </w:document>
+</file>
+
+<file path=word/endnotes.xml><?xml version="1.0" encoding="utf-8"?>
+<w:endnotes xmlns:wpc="http://schemas.microsoft.com/office/word/2010/wordprocessingCanvas" xmlns:mc="http://schemas.openxmlformats.org/markup-compatibility/2006" xmlns:o="urn:schemas-microsoft-com:office:office" xmlns:r="http://schemas.openxmlformats.org/officeDocument/2006/relationships" xmlns:m="http://schemas.openxmlformats.org/officeDocument/2006/math" xmlns:v="urn:schemas-microsoft-com:vml" xmlns:wp14="http://schemas.microsoft.com/office/word/2010/wordprocessingDrawing" xmlns:wp="http://schemas.openxmlformats.org/drawingml/2006/wordprocessingDrawing" xmlns:w10="urn:schemas-microsoft-com:office:word" xmlns:w="http://schemas.openxmlformats.org/wordprocessingml/2006/main" xmlns:w14="http://schemas.microsoft.com/office/word/2010/wordml" xmlns:wpg="http://schemas.microsoft.com/office/word/2010/wordprocessingGroup" xmlns:wpi="http://schemas.microsoft.com/office/word/2010/wordprocessingInk" xmlns:wne="http://schemas.microsoft.com/office/word/2006/wordml" xmlns:wps="http://schemas.microsoft.com/office/word/2010/wordprocessingShape" mc:Ignorable="w14 wp14">
+  <w:endnote w:type="separator" w:id="-1">
+    <w:p>
+      <w:pPr>
+        <w:spacing w:after="0" w:line="240" w:lineRule="auto"/>
+      </w:pPr>
+      <w:r>
+        <w:separator/>
+      </w:r>
+    </w:p>
+  </w:endnote>
+  <w:endnote w:type="continuationSeparator" w:id="0">
+    <w:p>
+      <w:pPr>
+        <w:spacing w:after="0" w:line="240" w:lineRule="auto"/>
+      </w:pPr>
+      <w:r>
+        <w:continuationSeparator/>
+      </w:r>
+    </w:p>
+  </w:endnote>
+</w:endnotes>
+</file>
+
+<file path=word/footnotes.xml><?xml version="1.0" encoding="utf-8"?>
+<w:footnotes xmlns:wpc="http://schemas.microsoft.com/office/word/2010/wordprocessingCanvas" xmlns:mc="http://schemas.openxmlformats.org/markup-compatibility/2006" xmlns:o="urn:schemas-microsoft-com:office:office" xmlns:r="http://schemas.openxmlformats.org/officeDocument/2006/relationships" xmlns:m="http://schemas.openxmlformats.org/officeDocument/2006/math" xmlns:v="urn:schemas-microsoft-com:vml" xmlns:wp14="http://schemas.microsoft.com/office/word/2010/wordprocessingDrawing" xmlns:wp="http://schemas.openxmlformats.org/drawingml/2006/wordprocessingDrawing" xmlns:w10="urn:schemas-microsoft-com:office:word" xmlns:w="http://schemas.openxmlformats.org/wordprocessingml/2006/main" xmlns:w14="http://schemas.microsoft.com/office/word/2010/wordml" xmlns:wpg="http://schemas.microsoft.com/office/word/2010/wordprocessingGroup" xmlns:wpi="http://schemas.microsoft.com/office/word/2010/wordprocessingInk" xmlns:wne="http://schemas.microsoft.com/office/word/2006/wordml" xmlns:wps="http://schemas.microsoft.com/office/word/2010/wordprocessingShape" mc:Ignorable="w14 wp14">
+  <w:footnote w:type="separator" w:id="-1">
+    <w:p>
+      <w:pPr>
+        <w:spacing w:after="0" w:line="240" w:lineRule="auto"/>
+      </w:pPr>
+      <w:r>
+        <w:separator/>
+      </w:r>
+    </w:p>
+  </w:footnote>
+  <w:footnote w:type="continuationSeparator" w:id="0">
+    <w:p>
+      <w:pPr>
+        <w:spacing w:after="0" w:line="240" w:lineRule="auto"/>
+      </w:pPr>
+      <w:r>
+        <w:continuationSeparator/>
+      </w:r>
+    </w:p>
+  </w:footnote>
+</w:footnotes>
+</file>
+
+<file path=word/header1.xml><?xml version="1.0" encoding="utf-8"?>
+<w:hdr xmlns:wpc="http://schemas.microsoft.com/office/word/2010/wordprocessingCanvas" xmlns:mc="http://schemas.openxmlformats.org/markup-compatibility/2006" xmlns:o="urn:schemas-microsoft-com:office:office" xmlns:r="http://schemas.openxmlformats.org/officeDocument/2006/relationships" xmlns:m="http://schemas.openxmlformats.org/officeDocument/2006/math" xmlns:v="urn:schemas-microsoft-com:vml" xmlns:wp14="http://schemas.microsoft.com/office/word/2010/wordprocessingDrawing" xmlns:wp="http://schemas.openxmlformats.org/drawingml/2006/wordprocessingDrawing" xmlns:w10="urn:schemas-microsoft-com:office:word" xmlns:w="http://schemas.openxmlformats.org/wordprocessingml/2006/main" xmlns:w14="http://schemas.microsoft.com/office/word/2010/wordml" xmlns:wpg="http://schemas.microsoft.com/office/word/2010/wordprocessingGroup" xmlns:wpi="http://schemas.microsoft.com/office/word/2010/wordprocessingInk" xmlns:wne="http://schemas.microsoft.com/office/word/2006/wordml" xmlns:wps="http://schemas.microsoft.com/office/word/2010/wordprocessingShape" mc:Ignorable="w14 wp14">
+  <w:p>
+    <w:pPr>
+      <w:pStyle w:val="Header"/>
+    </w:pPr>
+    <w:r>
+      <w:t>Isaac Cook</w:t>
+    </w:r>
+  </w:p>
+  <w:p>
+    <w:pPr>
+      <w:pStyle w:val="Header"/>
+    </w:pPr>
+    <w:r>
+      <w:t xml:space="preserve">Howard </w:t>
+    </w:r>
+    <w:proofErr w:type="spellStart"/>
+    <w:r>
+      <w:t>Grimberg</w:t>
+    </w:r>
+    <w:proofErr w:type="spellEnd"/>
+  </w:p>
+  <w:p>
+    <w:pPr>
+      <w:pStyle w:val="Header"/>
+    </w:pPr>
+    <w:r>
+      <w:t>QUASH – Project 1</w:t>
+    </w:r>
+  </w:p>
+  <w:p>
+    <w:pPr>
+      <w:pStyle w:val="Header"/>
+    </w:pPr>
+    <w:r>
+      <w:t>EECS 678 – Spring 2013</w:t>
+    </w:r>
+  </w:p>
+  <w:p>
+    <w:pPr>
+      <w:pStyle w:val="Header"/>
+    </w:pPr>
+  </w:p>
+</w:hdr>
 </file>
 
 <file path=word/styles.xml><?xml version="1.0" encoding="utf-8"?>
@@ -454,6 +1141,80 @@
       <w:szCs w:val="28"/>
     </w:rPr>
   </w:style>
+  <w:style w:type="paragraph" w:styleId="Header">
+    <w:name w:val="header"/>
+    <w:basedOn w:val="Normal"/>
+    <w:link w:val="HeaderChar"/>
+    <w:uiPriority w:val="99"/>
+    <w:unhideWhenUsed/>
+    <w:rsid w:val="00DF1F78"/>
+    <w:pPr>
+      <w:tabs>
+        <w:tab w:val="center" w:pos="4680"/>
+        <w:tab w:val="right" w:pos="9360"/>
+      </w:tabs>
+      <w:spacing w:after="0" w:line="240" w:lineRule="auto"/>
+    </w:pPr>
+  </w:style>
+  <w:style w:type="character" w:customStyle="1" w:styleId="HeaderChar">
+    <w:name w:val="Header Char"/>
+    <w:basedOn w:val="DefaultParagraphFont"/>
+    <w:link w:val="Header"/>
+    <w:uiPriority w:val="99"/>
+    <w:rsid w:val="00DF1F78"/>
+  </w:style>
+  <w:style w:type="paragraph" w:styleId="Footer">
+    <w:name w:val="footer"/>
+    <w:basedOn w:val="Normal"/>
+    <w:link w:val="FooterChar"/>
+    <w:uiPriority w:val="99"/>
+    <w:unhideWhenUsed/>
+    <w:rsid w:val="00DF1F78"/>
+    <w:pPr>
+      <w:tabs>
+        <w:tab w:val="center" w:pos="4680"/>
+        <w:tab w:val="right" w:pos="9360"/>
+      </w:tabs>
+      <w:spacing w:after="0" w:line="240" w:lineRule="auto"/>
+    </w:pPr>
+  </w:style>
+  <w:style w:type="character" w:customStyle="1" w:styleId="FooterChar">
+    <w:name w:val="Footer Char"/>
+    <w:basedOn w:val="DefaultParagraphFont"/>
+    <w:link w:val="Footer"/>
+    <w:uiPriority w:val="99"/>
+    <w:rsid w:val="00DF1F78"/>
+  </w:style>
+  <w:style w:type="paragraph" w:styleId="BalloonText">
+    <w:name w:val="Balloon Text"/>
+    <w:basedOn w:val="Normal"/>
+    <w:link w:val="BalloonTextChar"/>
+    <w:uiPriority w:val="99"/>
+    <w:semiHidden/>
+    <w:unhideWhenUsed/>
+    <w:rsid w:val="00DF1F78"/>
+    <w:pPr>
+      <w:spacing w:after="0" w:line="240" w:lineRule="auto"/>
+    </w:pPr>
+    <w:rPr>
+      <w:rFonts w:ascii="Tahoma" w:hAnsi="Tahoma" w:cs="Tahoma"/>
+      <w:sz w:val="16"/>
+      <w:szCs w:val="16"/>
+    </w:rPr>
+  </w:style>
+  <w:style w:type="character" w:customStyle="1" w:styleId="BalloonTextChar">
+    <w:name w:val="Balloon Text Char"/>
+    <w:basedOn w:val="DefaultParagraphFont"/>
+    <w:link w:val="BalloonText"/>
+    <w:uiPriority w:val="99"/>
+    <w:semiHidden/>
+    <w:rsid w:val="00DF1F78"/>
+    <w:rPr>
+      <w:rFonts w:ascii="Tahoma" w:hAnsi="Tahoma" w:cs="Tahoma"/>
+      <w:sz w:val="16"/>
+      <w:szCs w:val="16"/>
+    </w:rPr>
+  </w:style>
 </w:styles>
 </file>
 
@@ -700,6 +1461,80 @@
       <w:color w:val="365F91" w:themeColor="accent1" w:themeShade="BF"/>
       <w:sz w:val="28"/>
       <w:szCs w:val="28"/>
+    </w:rPr>
+  </w:style>
+  <w:style w:type="paragraph" w:styleId="Header">
+    <w:name w:val="header"/>
+    <w:basedOn w:val="Normal"/>
+    <w:link w:val="HeaderChar"/>
+    <w:uiPriority w:val="99"/>
+    <w:unhideWhenUsed/>
+    <w:rsid w:val="00DF1F78"/>
+    <w:pPr>
+      <w:tabs>
+        <w:tab w:val="center" w:pos="4680"/>
+        <w:tab w:val="right" w:pos="9360"/>
+      </w:tabs>
+      <w:spacing w:after="0" w:line="240" w:lineRule="auto"/>
+    </w:pPr>
+  </w:style>
+  <w:style w:type="character" w:customStyle="1" w:styleId="HeaderChar">
+    <w:name w:val="Header Char"/>
+    <w:basedOn w:val="DefaultParagraphFont"/>
+    <w:link w:val="Header"/>
+    <w:uiPriority w:val="99"/>
+    <w:rsid w:val="00DF1F78"/>
+  </w:style>
+  <w:style w:type="paragraph" w:styleId="Footer">
+    <w:name w:val="footer"/>
+    <w:basedOn w:val="Normal"/>
+    <w:link w:val="FooterChar"/>
+    <w:uiPriority w:val="99"/>
+    <w:unhideWhenUsed/>
+    <w:rsid w:val="00DF1F78"/>
+    <w:pPr>
+      <w:tabs>
+        <w:tab w:val="center" w:pos="4680"/>
+        <w:tab w:val="right" w:pos="9360"/>
+      </w:tabs>
+      <w:spacing w:after="0" w:line="240" w:lineRule="auto"/>
+    </w:pPr>
+  </w:style>
+  <w:style w:type="character" w:customStyle="1" w:styleId="FooterChar">
+    <w:name w:val="Footer Char"/>
+    <w:basedOn w:val="DefaultParagraphFont"/>
+    <w:link w:val="Footer"/>
+    <w:uiPriority w:val="99"/>
+    <w:rsid w:val="00DF1F78"/>
+  </w:style>
+  <w:style w:type="paragraph" w:styleId="BalloonText">
+    <w:name w:val="Balloon Text"/>
+    <w:basedOn w:val="Normal"/>
+    <w:link w:val="BalloonTextChar"/>
+    <w:uiPriority w:val="99"/>
+    <w:semiHidden/>
+    <w:unhideWhenUsed/>
+    <w:rsid w:val="00DF1F78"/>
+    <w:pPr>
+      <w:spacing w:after="0" w:line="240" w:lineRule="auto"/>
+    </w:pPr>
+    <w:rPr>
+      <w:rFonts w:ascii="Tahoma" w:hAnsi="Tahoma" w:cs="Tahoma"/>
+      <w:sz w:val="16"/>
+      <w:szCs w:val="16"/>
+    </w:rPr>
+  </w:style>
+  <w:style w:type="character" w:customStyle="1" w:styleId="BalloonTextChar">
+    <w:name w:val="Balloon Text Char"/>
+    <w:basedOn w:val="DefaultParagraphFont"/>
+    <w:link w:val="BalloonText"/>
+    <w:uiPriority w:val="99"/>
+    <w:semiHidden/>
+    <w:rsid w:val="00DF1F78"/>
+    <w:rPr>
+      <w:rFonts w:ascii="Tahoma" w:hAnsi="Tahoma" w:cs="Tahoma"/>
+      <w:sz w:val="16"/>
+      <w:szCs w:val="16"/>
     </w:rPr>
   </w:style>
 </w:styles>

</xml_diff>